<commit_message>
master : membuat ulang word dokumentasi dan membuat persentasi hasil project
</commit_message>
<xml_diff>
--- a/Dokumentasi/22312137_MaulidanAkmalGandi-IF22Dx-DokumentasiProjectWARMASKIN.docx
+++ b/Dokumentasi/22312137_MaulidanAkmalGandi-IF22Dx-DokumentasiProjectWARMASKIN.docx
@@ -25,36 +25,8 @@
           <w:szCs w:val="24"/>
         </w:rPr>
         <w:tab/>
-        <w:t xml:space="preserve">: </w:t>
-      </w:r>
-      <w:proofErr w:type="spellStart"/>
-      <w:r>
-        <w:rPr>
-          <w:rFonts w:ascii="Times New Roman" w:hAnsi="Times New Roman" w:cs="Times New Roman"/>
-          <w:sz w:val="24"/>
-          <w:szCs w:val="24"/>
-        </w:rPr>
-        <w:t>Maulidan</w:t>
-      </w:r>
-      <w:proofErr w:type="spellEnd"/>
-      <w:r>
-        <w:rPr>
-          <w:rFonts w:ascii="Times New Roman" w:hAnsi="Times New Roman" w:cs="Times New Roman"/>
-          <w:sz w:val="24"/>
-          <w:szCs w:val="24"/>
-        </w:rPr>
-        <w:t xml:space="preserve"> Akmal </w:t>
-      </w:r>
-      <w:proofErr w:type="spellStart"/>
-      <w:r>
-        <w:rPr>
-          <w:rFonts w:ascii="Times New Roman" w:hAnsi="Times New Roman" w:cs="Times New Roman"/>
-          <w:sz w:val="24"/>
-          <w:szCs w:val="24"/>
-        </w:rPr>
-        <w:t>Gandi</w:t>
-      </w:r>
-      <w:proofErr w:type="spellEnd"/>
+        <w:t>: Maulidan Akmal Gandi</w:t>
+      </w:r>
     </w:p>
     <w:p>
       <w:pPr>
@@ -105,80 +77,24 @@
           <w:szCs w:val="24"/>
         </w:rPr>
         <w:tab/>
-        <w:t xml:space="preserve">: </w:t>
-      </w:r>
-      <w:proofErr w:type="spellStart"/>
-      <w:r>
-        <w:rPr>
-          <w:rFonts w:ascii="Times New Roman" w:hAnsi="Times New Roman" w:cs="Times New Roman"/>
-          <w:sz w:val="24"/>
-          <w:szCs w:val="24"/>
-        </w:rPr>
-        <w:t>Maulidan</w:t>
-      </w:r>
-      <w:proofErr w:type="spellEnd"/>
-      <w:r>
-        <w:rPr>
-          <w:rFonts w:ascii="Times New Roman" w:hAnsi="Times New Roman" w:cs="Times New Roman"/>
-          <w:sz w:val="24"/>
-          <w:szCs w:val="24"/>
-        </w:rPr>
-        <w:t xml:space="preserve"> Akmal </w:t>
-      </w:r>
-      <w:proofErr w:type="spellStart"/>
-      <w:r>
-        <w:rPr>
-          <w:rFonts w:ascii="Times New Roman" w:hAnsi="Times New Roman" w:cs="Times New Roman"/>
-          <w:sz w:val="24"/>
-          <w:szCs w:val="24"/>
-        </w:rPr>
-        <w:t>Gandi</w:t>
-      </w:r>
-      <w:proofErr w:type="spellEnd"/>
-    </w:p>
-    <w:p>
-      <w:pPr>
-        <w:rPr>
-          <w:rFonts w:ascii="Times New Roman" w:hAnsi="Times New Roman" w:cs="Times New Roman"/>
-          <w:sz w:val="24"/>
-          <w:szCs w:val="24"/>
-        </w:rPr>
-      </w:pPr>
-      <w:proofErr w:type="spellStart"/>
-      <w:r>
-        <w:rPr>
-          <w:rFonts w:ascii="Times New Roman" w:hAnsi="Times New Roman" w:cs="Times New Roman"/>
-          <w:sz w:val="24"/>
-          <w:szCs w:val="24"/>
-        </w:rPr>
-        <w:t>Dokumentasi</w:t>
-      </w:r>
-      <w:proofErr w:type="spellEnd"/>
-      <w:r>
-        <w:rPr>
-          <w:rFonts w:ascii="Times New Roman" w:hAnsi="Times New Roman" w:cs="Times New Roman"/>
-          <w:sz w:val="24"/>
-          <w:szCs w:val="24"/>
-        </w:rPr>
-        <w:t xml:space="preserve"> Project </w:t>
-      </w:r>
-      <w:proofErr w:type="spellStart"/>
-      <w:r>
-        <w:rPr>
-          <w:rFonts w:ascii="Times New Roman" w:hAnsi="Times New Roman" w:cs="Times New Roman"/>
-          <w:sz w:val="24"/>
-          <w:szCs w:val="24"/>
-        </w:rPr>
-        <w:t>Pemograman</w:t>
-      </w:r>
-      <w:proofErr w:type="spellEnd"/>
-      <w:r>
-        <w:rPr>
-          <w:rFonts w:ascii="Times New Roman" w:hAnsi="Times New Roman" w:cs="Times New Roman"/>
-          <w:sz w:val="24"/>
-          <w:szCs w:val="24"/>
-        </w:rPr>
-        <w:t xml:space="preserve"> Web 1</w:t>
+        <w:t>: Maulidan Akmal Gandi</w:t>
+      </w:r>
+    </w:p>
+    <w:p>
+      <w:pPr>
+        <w:rPr>
+          <w:rFonts w:ascii="Times New Roman" w:hAnsi="Times New Roman" w:cs="Times New Roman"/>
+          <w:sz w:val="24"/>
+          <w:szCs w:val="24"/>
+        </w:rPr>
+      </w:pPr>
+      <w:r>
+        <w:rPr>
+          <w:rFonts w:ascii="Times New Roman" w:hAnsi="Times New Roman" w:cs="Times New Roman"/>
+          <w:sz w:val="24"/>
+          <w:szCs w:val="24"/>
+        </w:rPr>
+        <w:t>Dokumentasi Project Pemograman Web 1</w:t>
       </w:r>
     </w:p>
     <w:p>
@@ -203,16 +119,22 @@
           <w:szCs w:val="24"/>
         </w:rPr>
       </w:pPr>
-      <w:proofErr w:type="spellStart"/>
-      <w:r>
-        <w:rPr>
-          <w:rFonts w:ascii="Times New Roman" w:hAnsi="Times New Roman" w:cs="Times New Roman"/>
-          <w:sz w:val="24"/>
-          <w:szCs w:val="24"/>
-        </w:rPr>
-        <w:t>Membuat</w:t>
-      </w:r>
-      <w:proofErr w:type="spellEnd"/>
+      <w:r>
+        <w:rPr>
+          <w:rFonts w:ascii="Times New Roman" w:hAnsi="Times New Roman" w:cs="Times New Roman"/>
+          <w:sz w:val="24"/>
+          <w:szCs w:val="24"/>
+        </w:rPr>
+        <w:t xml:space="preserve">Membuat Tampilan Header dengan menampilkan Logo WARMASKIN dan menampilkan Tombol navigasi About Us, Our Service, Location, dan </w:t>
+      </w:r>
+      <w:r>
+        <w:rPr>
+          <w:rFonts w:ascii="Times New Roman" w:hAnsi="Times New Roman" w:cs="Times New Roman"/>
+          <w:sz w:val="24"/>
+          <w:szCs w:val="24"/>
+        </w:rPr>
+        <w:t>Message</w:t>
+      </w:r>
       <w:r>
         <w:rPr>
           <w:rFonts w:ascii="Times New Roman" w:hAnsi="Times New Roman" w:cs="Times New Roman"/>
@@ -221,142 +143,28 @@
         </w:rPr>
         <w:t xml:space="preserve"> </w:t>
       </w:r>
-      <w:proofErr w:type="spellStart"/>
-      <w:r>
-        <w:rPr>
-          <w:rFonts w:ascii="Times New Roman" w:hAnsi="Times New Roman" w:cs="Times New Roman"/>
-          <w:sz w:val="24"/>
-          <w:szCs w:val="24"/>
-        </w:rPr>
-        <w:t>Tampilan</w:t>
-      </w:r>
-      <w:proofErr w:type="spellEnd"/>
-      <w:r>
-        <w:rPr>
-          <w:rFonts w:ascii="Times New Roman" w:hAnsi="Times New Roman" w:cs="Times New Roman"/>
-          <w:sz w:val="24"/>
-          <w:szCs w:val="24"/>
-        </w:rPr>
-        <w:t xml:space="preserve"> Header </w:t>
-      </w:r>
-      <w:proofErr w:type="spellStart"/>
-      <w:r>
-        <w:rPr>
-          <w:rFonts w:ascii="Times New Roman" w:hAnsi="Times New Roman" w:cs="Times New Roman"/>
-          <w:sz w:val="24"/>
-          <w:szCs w:val="24"/>
-        </w:rPr>
-        <w:t>dengan</w:t>
-      </w:r>
-      <w:proofErr w:type="spellEnd"/>
-      <w:r>
-        <w:rPr>
-          <w:rFonts w:ascii="Times New Roman" w:hAnsi="Times New Roman" w:cs="Times New Roman"/>
-          <w:sz w:val="24"/>
-          <w:szCs w:val="24"/>
-        </w:rPr>
-        <w:t xml:space="preserve"> </w:t>
-      </w:r>
-      <w:proofErr w:type="spellStart"/>
-      <w:r>
-        <w:rPr>
-          <w:rFonts w:ascii="Times New Roman" w:hAnsi="Times New Roman" w:cs="Times New Roman"/>
-          <w:sz w:val="24"/>
-          <w:szCs w:val="24"/>
-        </w:rPr>
-        <w:t>menampilkan</w:t>
-      </w:r>
-      <w:proofErr w:type="spellEnd"/>
-      <w:r>
-        <w:rPr>
-          <w:rFonts w:ascii="Times New Roman" w:hAnsi="Times New Roman" w:cs="Times New Roman"/>
-          <w:sz w:val="24"/>
-          <w:szCs w:val="24"/>
-        </w:rPr>
-        <w:t xml:space="preserve"> Logo WARMASKIN dan </w:t>
-      </w:r>
-      <w:proofErr w:type="spellStart"/>
-      <w:r>
-        <w:rPr>
-          <w:rFonts w:ascii="Times New Roman" w:hAnsi="Times New Roman" w:cs="Times New Roman"/>
-          <w:sz w:val="24"/>
-          <w:szCs w:val="24"/>
-        </w:rPr>
-        <w:t>menampilkan</w:t>
-      </w:r>
-      <w:proofErr w:type="spellEnd"/>
-      <w:r>
-        <w:rPr>
-          <w:rFonts w:ascii="Times New Roman" w:hAnsi="Times New Roman" w:cs="Times New Roman"/>
-          <w:sz w:val="24"/>
-          <w:szCs w:val="24"/>
-        </w:rPr>
-        <w:t xml:space="preserve"> </w:t>
-      </w:r>
-      <w:proofErr w:type="spellStart"/>
-      <w:r>
-        <w:rPr>
-          <w:rFonts w:ascii="Times New Roman" w:hAnsi="Times New Roman" w:cs="Times New Roman"/>
-          <w:sz w:val="24"/>
-          <w:szCs w:val="24"/>
-        </w:rPr>
-        <w:t>Tombol</w:t>
-      </w:r>
-      <w:proofErr w:type="spellEnd"/>
-      <w:r>
-        <w:rPr>
-          <w:rFonts w:ascii="Times New Roman" w:hAnsi="Times New Roman" w:cs="Times New Roman"/>
-          <w:sz w:val="24"/>
-          <w:szCs w:val="24"/>
-        </w:rPr>
-        <w:t xml:space="preserve"> </w:t>
-      </w:r>
-      <w:proofErr w:type="spellStart"/>
-      <w:r>
-        <w:rPr>
-          <w:rFonts w:ascii="Times New Roman" w:hAnsi="Times New Roman" w:cs="Times New Roman"/>
-          <w:sz w:val="24"/>
-          <w:szCs w:val="24"/>
-        </w:rPr>
-        <w:t>navigasi</w:t>
-      </w:r>
-      <w:proofErr w:type="spellEnd"/>
-      <w:r>
-        <w:rPr>
-          <w:rFonts w:ascii="Times New Roman" w:hAnsi="Times New Roman" w:cs="Times New Roman"/>
-          <w:sz w:val="24"/>
-          <w:szCs w:val="24"/>
-        </w:rPr>
-        <w:t xml:space="preserve"> About Us, Our Service, Location, dan Contact Us</w:t>
-      </w:r>
-      <w:r>
-        <w:rPr>
-          <w:rFonts w:ascii="Times New Roman" w:hAnsi="Times New Roman" w:cs="Times New Roman"/>
-          <w:sz w:val="24"/>
-          <w:szCs w:val="24"/>
-        </w:rPr>
-        <w:t xml:space="preserve"> </w:t>
-      </w:r>
-    </w:p>
-    <w:p>
-      <w:pPr>
-        <w:rPr>
-          <w:rFonts w:ascii="Times New Roman" w:hAnsi="Times New Roman" w:cs="Times New Roman"/>
-          <w:sz w:val="24"/>
-          <w:szCs w:val="24"/>
-        </w:rPr>
-      </w:pPr>
-      <w:r>
-        <w:rPr>
-          <w:rFonts w:ascii="Times New Roman" w:hAnsi="Times New Roman" w:cs="Times New Roman"/>
+    </w:p>
+    <w:p>
+      <w:pPr>
+        <w:rPr>
+          <w:rFonts w:ascii="Times New Roman" w:hAnsi="Times New Roman" w:cs="Times New Roman"/>
+          <w:noProof/>
+          <w:sz w:val="24"/>
+          <w:szCs w:val="24"/>
+        </w:rPr>
+      </w:pPr>
+      <w:r>
+        <w:rPr>
+          <w:rFonts w:ascii="Times New Roman" w:hAnsi="Times New Roman" w:cs="Times New Roman"/>
+          <w:noProof/>
           <w:sz w:val="24"/>
           <w:szCs w:val="24"/>
         </w:rPr>
         <w:drawing>
-          <wp:inline distT="0" distB="0" distL="0" distR="0" wp14:anchorId="4905376B" wp14:editId="6413C84D">
-            <wp:extent cx="5731510" cy="431165"/>
-            <wp:effectExtent l="0" t="0" r="2540" b="6985"/>
-            <wp:docPr id="2" name="Picture 2"/>
+          <wp:inline distT="0" distB="0" distL="0" distR="0" wp14:anchorId="53C5FD33" wp14:editId="7AA96D01">
+            <wp:extent cx="5731510" cy="330200"/>
+            <wp:effectExtent l="0" t="0" r="2540" b="0"/>
+            <wp:docPr id="10" name="Picture 10"/>
             <wp:cNvGraphicFramePr>
               <a:graphicFrameLocks xmlns:a="http://schemas.openxmlformats.org/drawingml/2006/main" noChangeAspect="1"/>
             </wp:cNvGraphicFramePr>
@@ -376,7 +184,7 @@
                   <pic:spPr>
                     <a:xfrm>
                       <a:off x="0" y="0"/>
-                      <a:ext cx="5731510" cy="431165"/>
+                      <a:ext cx="5731510" cy="330200"/>
                     </a:xfrm>
                     <a:prstGeom prst="rect">
                       <a:avLst/>
@@ -388,6 +196,15 @@
           </wp:inline>
         </w:drawing>
       </w:r>
+    </w:p>
+    <w:p>
+      <w:pPr>
+        <w:rPr>
+          <w:rFonts w:ascii="Times New Roman" w:hAnsi="Times New Roman" w:cs="Times New Roman"/>
+          <w:sz w:val="24"/>
+          <w:szCs w:val="24"/>
+        </w:rPr>
+      </w:pPr>
       <w:r>
         <w:rPr>
           <w:rFonts w:ascii="Times New Roman" w:hAnsi="Times New Roman" w:cs="Times New Roman"/>
@@ -395,10 +212,10 @@
           <w:szCs w:val="24"/>
         </w:rPr>
         <w:drawing>
-          <wp:inline distT="0" distB="0" distL="0" distR="0" wp14:anchorId="62210228" wp14:editId="4B2FAA4B">
-            <wp:extent cx="5731510" cy="2215515"/>
+          <wp:inline distT="0" distB="0" distL="0" distR="0" wp14:anchorId="1C87863B" wp14:editId="5520E9EB">
+            <wp:extent cx="5731510" cy="2324100"/>
             <wp:effectExtent l="0" t="0" r="2540" b="0"/>
-            <wp:docPr id="3" name="Picture 3"/>
+            <wp:docPr id="9" name="Picture 9"/>
             <wp:cNvGraphicFramePr>
               <a:graphicFrameLocks xmlns:a="http://schemas.openxmlformats.org/drawingml/2006/main" noChangeAspect="1"/>
             </wp:cNvGraphicFramePr>
@@ -418,7 +235,7 @@
                   <pic:spPr>
                     <a:xfrm>
                       <a:off x="0" y="0"/>
-                      <a:ext cx="5731510" cy="2215515"/>
+                      <a:ext cx="5731510" cy="2324100"/>
                     </a:xfrm>
                     <a:prstGeom prst="rect">
                       <a:avLst/>
@@ -461,7 +278,6 @@
           <w:szCs w:val="24"/>
         </w:rPr>
       </w:pPr>
-      <w:proofErr w:type="spellStart"/>
       <w:r>
         <w:rPr>
           <w:rFonts w:ascii="Times New Roman" w:hAnsi="Times New Roman" w:cs="Times New Roman"/>
@@ -469,119 +285,29 @@
           <w:szCs w:val="24"/>
         </w:rPr>
         <w:lastRenderedPageBreak/>
-        <w:t>Membuat</w:t>
-      </w:r>
-      <w:proofErr w:type="spellEnd"/>
-      <w:r>
-        <w:rPr>
-          <w:rFonts w:ascii="Times New Roman" w:hAnsi="Times New Roman" w:cs="Times New Roman"/>
-          <w:sz w:val="24"/>
-          <w:szCs w:val="24"/>
-        </w:rPr>
-        <w:t xml:space="preserve"> </w:t>
-      </w:r>
-      <w:proofErr w:type="spellStart"/>
-      <w:r>
-        <w:rPr>
-          <w:rFonts w:ascii="Times New Roman" w:hAnsi="Times New Roman" w:cs="Times New Roman"/>
-          <w:sz w:val="24"/>
-          <w:szCs w:val="24"/>
-        </w:rPr>
-        <w:t>Tampilan</w:t>
-      </w:r>
-      <w:proofErr w:type="spellEnd"/>
-      <w:r>
-        <w:rPr>
-          <w:rFonts w:ascii="Times New Roman" w:hAnsi="Times New Roman" w:cs="Times New Roman"/>
-          <w:sz w:val="24"/>
-          <w:szCs w:val="24"/>
-        </w:rPr>
-        <w:t xml:space="preserve"> Awal website</w:t>
-      </w:r>
-      <w:r>
-        <w:rPr>
-          <w:rFonts w:ascii="Times New Roman" w:hAnsi="Times New Roman" w:cs="Times New Roman"/>
-          <w:sz w:val="24"/>
-          <w:szCs w:val="24"/>
-        </w:rPr>
-        <w:t xml:space="preserve"> yang </w:t>
-      </w:r>
-      <w:proofErr w:type="spellStart"/>
-      <w:r>
-        <w:rPr>
-          <w:rFonts w:ascii="Times New Roman" w:hAnsi="Times New Roman" w:cs="Times New Roman"/>
-          <w:sz w:val="24"/>
-          <w:szCs w:val="24"/>
-        </w:rPr>
-        <w:t>menampilkan</w:t>
-      </w:r>
-      <w:proofErr w:type="spellEnd"/>
-      <w:r>
-        <w:rPr>
-          <w:rFonts w:ascii="Times New Roman" w:hAnsi="Times New Roman" w:cs="Times New Roman"/>
-          <w:sz w:val="24"/>
-          <w:szCs w:val="24"/>
-        </w:rPr>
-        <w:t xml:space="preserve"> tulisan </w:t>
-      </w:r>
-      <w:proofErr w:type="spellStart"/>
-      <w:r>
-        <w:rPr>
-          <w:rFonts w:ascii="Times New Roman" w:hAnsi="Times New Roman" w:cs="Times New Roman"/>
-          <w:sz w:val="24"/>
-          <w:szCs w:val="24"/>
-        </w:rPr>
-        <w:t>Selamat</w:t>
-      </w:r>
-      <w:proofErr w:type="spellEnd"/>
-      <w:r>
-        <w:rPr>
-          <w:rFonts w:ascii="Times New Roman" w:hAnsi="Times New Roman" w:cs="Times New Roman"/>
-          <w:sz w:val="24"/>
-          <w:szCs w:val="24"/>
-        </w:rPr>
-        <w:t xml:space="preserve"> </w:t>
-      </w:r>
-      <w:proofErr w:type="spellStart"/>
-      <w:r>
-        <w:rPr>
-          <w:rFonts w:ascii="Times New Roman" w:hAnsi="Times New Roman" w:cs="Times New Roman"/>
-          <w:sz w:val="24"/>
-          <w:szCs w:val="24"/>
-        </w:rPr>
-        <w:t>Datang</w:t>
-      </w:r>
-      <w:proofErr w:type="spellEnd"/>
-      <w:r>
-        <w:rPr>
-          <w:rFonts w:ascii="Times New Roman" w:hAnsi="Times New Roman" w:cs="Times New Roman"/>
-          <w:sz w:val="24"/>
-          <w:szCs w:val="24"/>
-        </w:rPr>
-        <w:t xml:space="preserve"> Di Coffee Shop </w:t>
-      </w:r>
-      <w:proofErr w:type="spellStart"/>
-      <w:r>
-        <w:rPr>
-          <w:rFonts w:ascii="Times New Roman" w:hAnsi="Times New Roman" w:cs="Times New Roman"/>
-          <w:sz w:val="24"/>
-          <w:szCs w:val="24"/>
-        </w:rPr>
-        <w:t>Warmaskin</w:t>
-      </w:r>
-      <w:proofErr w:type="spellEnd"/>
-    </w:p>
-    <w:p>
-      <w:pPr>
-        <w:rPr>
-          <w:rFonts w:ascii="Times New Roman" w:hAnsi="Times New Roman" w:cs="Times New Roman"/>
-          <w:sz w:val="24"/>
-          <w:szCs w:val="24"/>
-        </w:rPr>
-      </w:pPr>
-      <w:r>
-        <w:rPr>
-          <w:rFonts w:ascii="Times New Roman" w:hAnsi="Times New Roman" w:cs="Times New Roman"/>
+        <w:t>Membuat Tampilan Awal website</w:t>
+      </w:r>
+      <w:r>
+        <w:rPr>
+          <w:rFonts w:ascii="Times New Roman" w:hAnsi="Times New Roman" w:cs="Times New Roman"/>
+          <w:sz w:val="24"/>
+          <w:szCs w:val="24"/>
+        </w:rPr>
+        <w:t xml:space="preserve"> yang menampilkan tulisan Selamat Datang Di Coffee Shop Warmaskin</w:t>
+      </w:r>
+    </w:p>
+    <w:p>
+      <w:pPr>
+        <w:rPr>
+          <w:rFonts w:ascii="Times New Roman" w:hAnsi="Times New Roman" w:cs="Times New Roman"/>
+          <w:sz w:val="24"/>
+          <w:szCs w:val="24"/>
+        </w:rPr>
+      </w:pPr>
+      <w:r>
+        <w:rPr>
+          <w:rFonts w:ascii="Times New Roman" w:hAnsi="Times New Roman" w:cs="Times New Roman"/>
+          <w:noProof/>
           <w:sz w:val="24"/>
           <w:szCs w:val="24"/>
         </w:rPr>
@@ -637,10 +363,10 @@
           <w:szCs w:val="24"/>
         </w:rPr>
         <w:drawing>
-          <wp:inline distT="0" distB="0" distL="0" distR="0" wp14:anchorId="2947AA24" wp14:editId="2925071F">
-            <wp:extent cx="5731510" cy="1240790"/>
-            <wp:effectExtent l="0" t="0" r="2540" b="0"/>
-            <wp:docPr id="4" name="Picture 4"/>
+          <wp:inline distT="0" distB="0" distL="0" distR="0" wp14:anchorId="23F17E26" wp14:editId="674D1BA2">
+            <wp:extent cx="5731510" cy="1269365"/>
+            <wp:effectExtent l="0" t="0" r="2540" b="6985"/>
+            <wp:docPr id="11" name="Picture 11"/>
             <wp:cNvGraphicFramePr>
               <a:graphicFrameLocks xmlns:a="http://schemas.openxmlformats.org/drawingml/2006/main" noChangeAspect="1"/>
             </wp:cNvGraphicFramePr>
@@ -660,7 +386,7 @@
                   <pic:spPr>
                     <a:xfrm>
                       <a:off x="0" y="0"/>
-                      <a:ext cx="5731510" cy="1240790"/>
+                      <a:ext cx="5731510" cy="1269365"/>
                     </a:xfrm>
                     <a:prstGeom prst="rect">
                       <a:avLst/>
@@ -703,7 +429,6 @@
           <w:szCs w:val="24"/>
         </w:rPr>
       </w:pPr>
-      <w:proofErr w:type="spellStart"/>
       <w:r>
         <w:rPr>
           <w:rFonts w:ascii="Times New Roman" w:hAnsi="Times New Roman" w:cs="Times New Roman"/>
@@ -711,191 +436,21 @@
           <w:szCs w:val="24"/>
         </w:rPr>
         <w:lastRenderedPageBreak/>
-        <w:t>Membuat</w:t>
-      </w:r>
-      <w:proofErr w:type="spellEnd"/>
-      <w:r>
-        <w:rPr>
-          <w:rFonts w:ascii="Times New Roman" w:hAnsi="Times New Roman" w:cs="Times New Roman"/>
-          <w:sz w:val="24"/>
-          <w:szCs w:val="24"/>
-        </w:rPr>
-        <w:t xml:space="preserve"> </w:t>
-      </w:r>
-      <w:proofErr w:type="spellStart"/>
-      <w:r>
-        <w:rPr>
-          <w:rFonts w:ascii="Times New Roman" w:hAnsi="Times New Roman" w:cs="Times New Roman"/>
-          <w:sz w:val="24"/>
-          <w:szCs w:val="24"/>
-        </w:rPr>
-        <w:t>Tampilan</w:t>
-      </w:r>
-      <w:proofErr w:type="spellEnd"/>
-      <w:r>
-        <w:rPr>
-          <w:rFonts w:ascii="Times New Roman" w:hAnsi="Times New Roman" w:cs="Times New Roman"/>
-          <w:sz w:val="24"/>
-          <w:szCs w:val="24"/>
-        </w:rPr>
-        <w:t xml:space="preserve"> Jam </w:t>
-      </w:r>
-      <w:proofErr w:type="spellStart"/>
-      <w:r>
-        <w:rPr>
-          <w:rFonts w:ascii="Times New Roman" w:hAnsi="Times New Roman" w:cs="Times New Roman"/>
-          <w:sz w:val="24"/>
-          <w:szCs w:val="24"/>
-        </w:rPr>
-        <w:t>Operasional</w:t>
-      </w:r>
-      <w:proofErr w:type="spellEnd"/>
-      <w:r>
-        <w:rPr>
-          <w:rFonts w:ascii="Times New Roman" w:hAnsi="Times New Roman" w:cs="Times New Roman"/>
-          <w:sz w:val="24"/>
-          <w:szCs w:val="24"/>
-        </w:rPr>
-        <w:t xml:space="preserve"> WARMASKIN, </w:t>
-      </w:r>
-      <w:proofErr w:type="spellStart"/>
-      <w:r>
-        <w:rPr>
-          <w:rFonts w:ascii="Times New Roman" w:hAnsi="Times New Roman" w:cs="Times New Roman"/>
-          <w:sz w:val="24"/>
-          <w:szCs w:val="24"/>
-        </w:rPr>
-        <w:t>Tombol</w:t>
-      </w:r>
-      <w:proofErr w:type="spellEnd"/>
-      <w:r>
-        <w:rPr>
-          <w:rFonts w:ascii="Times New Roman" w:hAnsi="Times New Roman" w:cs="Times New Roman"/>
-          <w:sz w:val="24"/>
-          <w:szCs w:val="24"/>
-        </w:rPr>
-        <w:t xml:space="preserve"> </w:t>
-      </w:r>
-      <w:proofErr w:type="spellStart"/>
-      <w:r>
-        <w:rPr>
-          <w:rFonts w:ascii="Times New Roman" w:hAnsi="Times New Roman" w:cs="Times New Roman"/>
-          <w:sz w:val="24"/>
-          <w:szCs w:val="24"/>
-        </w:rPr>
-        <w:t>Navigasi</w:t>
-      </w:r>
-      <w:proofErr w:type="spellEnd"/>
-      <w:r>
-        <w:rPr>
-          <w:rFonts w:ascii="Times New Roman" w:hAnsi="Times New Roman" w:cs="Times New Roman"/>
-          <w:sz w:val="24"/>
-          <w:szCs w:val="24"/>
-        </w:rPr>
-        <w:t xml:space="preserve"> </w:t>
-      </w:r>
-      <w:proofErr w:type="spellStart"/>
-      <w:r>
-        <w:rPr>
-          <w:rFonts w:ascii="Times New Roman" w:hAnsi="Times New Roman" w:cs="Times New Roman"/>
-          <w:sz w:val="24"/>
-          <w:szCs w:val="24"/>
-        </w:rPr>
-        <w:t>untuk</w:t>
-      </w:r>
-      <w:proofErr w:type="spellEnd"/>
-      <w:r>
-        <w:rPr>
-          <w:rFonts w:ascii="Times New Roman" w:hAnsi="Times New Roman" w:cs="Times New Roman"/>
-          <w:sz w:val="24"/>
-          <w:szCs w:val="24"/>
-        </w:rPr>
-        <w:t xml:space="preserve"> </w:t>
-      </w:r>
-      <w:proofErr w:type="spellStart"/>
-      <w:r>
-        <w:rPr>
-          <w:rFonts w:ascii="Times New Roman" w:hAnsi="Times New Roman" w:cs="Times New Roman"/>
-          <w:sz w:val="24"/>
-          <w:szCs w:val="24"/>
-        </w:rPr>
-        <w:t>Reservasi</w:t>
-      </w:r>
-      <w:proofErr w:type="spellEnd"/>
-      <w:r>
-        <w:rPr>
-          <w:rFonts w:ascii="Times New Roman" w:hAnsi="Times New Roman" w:cs="Times New Roman"/>
-          <w:sz w:val="24"/>
-          <w:szCs w:val="24"/>
-        </w:rPr>
-        <w:t xml:space="preserve">, dan </w:t>
-      </w:r>
-      <w:proofErr w:type="spellStart"/>
-      <w:r>
-        <w:rPr>
-          <w:rFonts w:ascii="Times New Roman" w:hAnsi="Times New Roman" w:cs="Times New Roman"/>
-          <w:sz w:val="24"/>
-          <w:szCs w:val="24"/>
-        </w:rPr>
-        <w:t>Deskripsi</w:t>
-      </w:r>
-      <w:proofErr w:type="spellEnd"/>
-      <w:r>
-        <w:rPr>
-          <w:rFonts w:ascii="Times New Roman" w:hAnsi="Times New Roman" w:cs="Times New Roman"/>
-          <w:sz w:val="24"/>
-          <w:szCs w:val="24"/>
-        </w:rPr>
-        <w:t xml:space="preserve"> </w:t>
-      </w:r>
-      <w:proofErr w:type="spellStart"/>
-      <w:r>
-        <w:rPr>
-          <w:rFonts w:ascii="Times New Roman" w:hAnsi="Times New Roman" w:cs="Times New Roman"/>
-          <w:sz w:val="24"/>
-          <w:szCs w:val="24"/>
-        </w:rPr>
-        <w:t>Tentang</w:t>
-      </w:r>
-      <w:proofErr w:type="spellEnd"/>
-      <w:r>
-        <w:rPr>
-          <w:rFonts w:ascii="Times New Roman" w:hAnsi="Times New Roman" w:cs="Times New Roman"/>
-          <w:sz w:val="24"/>
-          <w:szCs w:val="24"/>
-        </w:rPr>
-        <w:t xml:space="preserve"> </w:t>
-      </w:r>
-      <w:proofErr w:type="spellStart"/>
-      <w:r>
-        <w:rPr>
-          <w:rFonts w:ascii="Times New Roman" w:hAnsi="Times New Roman" w:cs="Times New Roman"/>
-          <w:sz w:val="24"/>
-          <w:szCs w:val="24"/>
-        </w:rPr>
-        <w:t>berdirinya</w:t>
-      </w:r>
-      <w:proofErr w:type="spellEnd"/>
-      <w:r>
-        <w:rPr>
-          <w:rFonts w:ascii="Times New Roman" w:hAnsi="Times New Roman" w:cs="Times New Roman"/>
-          <w:sz w:val="24"/>
-          <w:szCs w:val="24"/>
-        </w:rPr>
-        <w:t xml:space="preserve"> WARMASKIN</w:t>
-      </w:r>
-    </w:p>
-    <w:p>
-      <w:pPr>
-        <w:rPr>
-          <w:rFonts w:ascii="Times New Roman" w:hAnsi="Times New Roman" w:cs="Times New Roman"/>
-          <w:sz w:val="24"/>
-          <w:szCs w:val="24"/>
-        </w:rPr>
-      </w:pPr>
-      <w:r>
-        <w:rPr>
-          <w:rFonts w:ascii="Times New Roman" w:hAnsi="Times New Roman" w:cs="Times New Roman"/>
+        <w:t>Membuat Tampilan Jam Operasional WARMASKIN, Tombol Navigasi untuk Reservasi, dan Deskripsi Tentang berdirinya WARMASKIN</w:t>
+      </w:r>
+    </w:p>
+    <w:p>
+      <w:pPr>
+        <w:rPr>
+          <w:rFonts w:ascii="Times New Roman" w:hAnsi="Times New Roman" w:cs="Times New Roman"/>
+          <w:sz w:val="24"/>
+          <w:szCs w:val="24"/>
+        </w:rPr>
+      </w:pPr>
+      <w:r>
+        <w:rPr>
+          <w:rFonts w:ascii="Times New Roman" w:hAnsi="Times New Roman" w:cs="Times New Roman"/>
+          <w:noProof/>
           <w:sz w:val="24"/>
           <w:szCs w:val="24"/>
         </w:rPr>
@@ -951,10 +506,10 @@
           <w:szCs w:val="24"/>
         </w:rPr>
         <w:drawing>
-          <wp:inline distT="0" distB="0" distL="0" distR="0" wp14:anchorId="335854B8" wp14:editId="5297AA30">
-            <wp:extent cx="5731510" cy="3429635"/>
-            <wp:effectExtent l="0" t="0" r="2540" b="0"/>
-            <wp:docPr id="6" name="Picture 6"/>
+          <wp:inline distT="0" distB="0" distL="0" distR="0" wp14:anchorId="6CB5552A" wp14:editId="2B10FFED">
+            <wp:extent cx="5731510" cy="3331210"/>
+            <wp:effectExtent l="0" t="0" r="2540" b="2540"/>
+            <wp:docPr id="12" name="Picture 12"/>
             <wp:cNvGraphicFramePr>
               <a:graphicFrameLocks xmlns:a="http://schemas.openxmlformats.org/drawingml/2006/main" noChangeAspect="1"/>
             </wp:cNvGraphicFramePr>
@@ -974,7 +529,7 @@
                   <pic:spPr>
                     <a:xfrm>
                       <a:off x="0" y="0"/>
-                      <a:ext cx="5731510" cy="3429635"/>
+                      <a:ext cx="5731510" cy="3331210"/>
                     </a:xfrm>
                     <a:prstGeom prst="rect">
                       <a:avLst/>
@@ -1017,7 +572,6 @@
           <w:szCs w:val="24"/>
         </w:rPr>
       </w:pPr>
-      <w:proofErr w:type="spellStart"/>
       <w:r>
         <w:rPr>
           <w:rFonts w:ascii="Times New Roman" w:hAnsi="Times New Roman" w:cs="Times New Roman"/>
@@ -1025,96 +579,15 @@
           <w:szCs w:val="24"/>
         </w:rPr>
         <w:lastRenderedPageBreak/>
-        <w:t>Membuat</w:t>
-      </w:r>
-      <w:proofErr w:type="spellEnd"/>
-      <w:r>
-        <w:rPr>
-          <w:rFonts w:ascii="Times New Roman" w:hAnsi="Times New Roman" w:cs="Times New Roman"/>
-          <w:sz w:val="24"/>
-          <w:szCs w:val="24"/>
-        </w:rPr>
-        <w:t xml:space="preserve"> Footer </w:t>
-      </w:r>
-      <w:proofErr w:type="spellStart"/>
-      <w:r>
-        <w:rPr>
-          <w:rFonts w:ascii="Times New Roman" w:hAnsi="Times New Roman" w:cs="Times New Roman"/>
-          <w:sz w:val="24"/>
-          <w:szCs w:val="24"/>
-        </w:rPr>
-        <w:t>untu</w:t>
-      </w:r>
-      <w:r>
-        <w:rPr>
-          <w:rFonts w:ascii="Times New Roman" w:hAnsi="Times New Roman" w:cs="Times New Roman"/>
-          <w:sz w:val="24"/>
-          <w:szCs w:val="24"/>
-        </w:rPr>
-        <w:t>k</w:t>
-      </w:r>
-      <w:proofErr w:type="spellEnd"/>
-      <w:r>
-        <w:rPr>
-          <w:rFonts w:ascii="Times New Roman" w:hAnsi="Times New Roman" w:cs="Times New Roman"/>
-          <w:sz w:val="24"/>
-          <w:szCs w:val="24"/>
-        </w:rPr>
-        <w:t xml:space="preserve"> </w:t>
-      </w:r>
-      <w:proofErr w:type="spellStart"/>
-      <w:r>
-        <w:rPr>
-          <w:rFonts w:ascii="Times New Roman" w:hAnsi="Times New Roman" w:cs="Times New Roman"/>
-          <w:sz w:val="24"/>
-          <w:szCs w:val="24"/>
-        </w:rPr>
-        <w:t>menampilkan</w:t>
-      </w:r>
-      <w:proofErr w:type="spellEnd"/>
-      <w:r>
-        <w:rPr>
-          <w:rFonts w:ascii="Times New Roman" w:hAnsi="Times New Roman" w:cs="Times New Roman"/>
-          <w:sz w:val="24"/>
-          <w:szCs w:val="24"/>
-        </w:rPr>
-        <w:t xml:space="preserve"> Copyright dan </w:t>
-      </w:r>
-      <w:proofErr w:type="spellStart"/>
-      <w:r>
-        <w:rPr>
-          <w:rFonts w:ascii="Times New Roman" w:hAnsi="Times New Roman" w:cs="Times New Roman"/>
-          <w:sz w:val="24"/>
-          <w:szCs w:val="24"/>
-        </w:rPr>
-        <w:t>deskripsi</w:t>
-      </w:r>
-      <w:proofErr w:type="spellEnd"/>
-      <w:r>
-        <w:rPr>
-          <w:rFonts w:ascii="Times New Roman" w:hAnsi="Times New Roman" w:cs="Times New Roman"/>
-          <w:sz w:val="24"/>
-          <w:szCs w:val="24"/>
-        </w:rPr>
-        <w:t xml:space="preserve"> </w:t>
-      </w:r>
-      <w:proofErr w:type="spellStart"/>
-      <w:r>
-        <w:rPr>
-          <w:rFonts w:ascii="Times New Roman" w:hAnsi="Times New Roman" w:cs="Times New Roman"/>
-          <w:sz w:val="24"/>
-          <w:szCs w:val="24"/>
-        </w:rPr>
-        <w:t>singkat</w:t>
-      </w:r>
-      <w:proofErr w:type="spellEnd"/>
-      <w:r>
-        <w:rPr>
-          <w:rFonts w:ascii="Times New Roman" w:hAnsi="Times New Roman" w:cs="Times New Roman"/>
-          <w:sz w:val="24"/>
-          <w:szCs w:val="24"/>
-        </w:rPr>
-        <w:t xml:space="preserve"> WARMASKIN</w:t>
+        <w:t>Membuat Footer untu</w:t>
+      </w:r>
+      <w:r>
+        <w:rPr>
+          <w:rFonts w:ascii="Times New Roman" w:hAnsi="Times New Roman" w:cs="Times New Roman"/>
+          <w:sz w:val="24"/>
+          <w:szCs w:val="24"/>
+        </w:rPr>
+        <w:t>k menampilkan Copyright WARMASKIN</w:t>
       </w:r>
     </w:p>
     <w:p>
@@ -1132,10 +605,10 @@
           <w:szCs w:val="24"/>
         </w:rPr>
         <w:drawing>
-          <wp:inline distT="0" distB="0" distL="0" distR="0" wp14:anchorId="22A10038" wp14:editId="158450F7">
-            <wp:extent cx="5731510" cy="914400"/>
+          <wp:inline distT="0" distB="0" distL="0" distR="0" wp14:anchorId="5B4E4E00" wp14:editId="71A5BBF5">
+            <wp:extent cx="5731510" cy="748030"/>
             <wp:effectExtent l="0" t="0" r="2540" b="0"/>
-            <wp:docPr id="7" name="Picture 7"/>
+            <wp:docPr id="14" name="Picture 14"/>
             <wp:cNvGraphicFramePr>
               <a:graphicFrameLocks xmlns:a="http://schemas.openxmlformats.org/drawingml/2006/main" noChangeAspect="1"/>
             </wp:cNvGraphicFramePr>
@@ -1155,7 +628,7 @@
                   <pic:spPr>
                     <a:xfrm>
                       <a:off x="0" y="0"/>
-                      <a:ext cx="5731510" cy="914400"/>
+                      <a:ext cx="5731510" cy="748030"/>
                     </a:xfrm>
                     <a:prstGeom prst="rect">
                       <a:avLst/>
@@ -1183,10 +656,10 @@
           <w:szCs w:val="24"/>
         </w:rPr>
         <w:drawing>
-          <wp:inline distT="0" distB="0" distL="0" distR="0" wp14:anchorId="0B79CED0" wp14:editId="25CEAEAD">
-            <wp:extent cx="5731510" cy="625475"/>
-            <wp:effectExtent l="0" t="0" r="2540" b="3175"/>
-            <wp:docPr id="8" name="Picture 8"/>
+          <wp:inline distT="0" distB="0" distL="0" distR="0" wp14:anchorId="05B75B4C" wp14:editId="68CBD769">
+            <wp:extent cx="5731510" cy="1132205"/>
+            <wp:effectExtent l="0" t="0" r="2540" b="0"/>
+            <wp:docPr id="13" name="Picture 13"/>
             <wp:cNvGraphicFramePr>
               <a:graphicFrameLocks xmlns:a="http://schemas.openxmlformats.org/drawingml/2006/main" noChangeAspect="1"/>
             </wp:cNvGraphicFramePr>
@@ -1206,7 +679,7 @@
                   <pic:spPr>
                     <a:xfrm>
                       <a:off x="0" y="0"/>
-                      <a:ext cx="5731510" cy="625475"/>
+                      <a:ext cx="5731510" cy="1132205"/>
                     </a:xfrm>
                     <a:prstGeom prst="rect">
                       <a:avLst/>

</xml_diff>